<commit_message>
End Zenoss info. Translated words
</commit_message>
<xml_diff>
--- a/Daily.docx
+++ b/Daily.docx
@@ -78,7 +78,6 @@
           <w:rFonts w:ascii="Times New Roman" w:hAnsi="Times New Roman" w:cs="Times New Roman"/>
           <w:sz w:val="24"/>
           <w:szCs w:val="24"/>
-          <w:lang w:val="en-US"/>
         </w:rPr>
       </w:pPr>
       <w:r>
@@ -88,8 +87,95 @@
           <w:szCs w:val="24"/>
           <w:lang w:val="en-US"/>
         </w:rPr>
-        <w:t xml:space="preserve">Couple </w:t>
-      </w:r>
+        <w:t>Couple</w:t>
+      </w:r>
+      <w:r>
+        <w:rPr>
+          <w:rFonts w:ascii="Times New Roman" w:hAnsi="Times New Roman" w:cs="Times New Roman"/>
+          <w:sz w:val="24"/>
+          <w:szCs w:val="24"/>
+        </w:rPr>
+        <w:t xml:space="preserve"> - </w:t>
+      </w:r>
+      <w:r>
+        <w:rPr>
+          <w:rFonts w:ascii="Times New Roman" w:hAnsi="Times New Roman" w:cs="Times New Roman"/>
+          <w:sz w:val="24"/>
+          <w:szCs w:val="24"/>
+        </w:rPr>
+        <w:t xml:space="preserve"> </w:t>
+      </w:r>
+      <w:proofErr w:type="spellStart"/>
+      <w:r>
+        <w:rPr>
+          <w:rFonts w:ascii="Times New Roman" w:hAnsi="Times New Roman" w:cs="Times New Roman"/>
+          <w:sz w:val="24"/>
+          <w:szCs w:val="24"/>
+          <w:lang w:val="en-US"/>
+        </w:rPr>
+        <w:t>кілька</w:t>
+      </w:r>
+      <w:proofErr w:type="spellEnd"/>
+      <w:r>
+        <w:rPr>
+          <w:rFonts w:ascii="Times New Roman" w:hAnsi="Times New Roman" w:cs="Times New Roman"/>
+          <w:sz w:val="24"/>
+          <w:szCs w:val="24"/>
+          <w:lang w:val="en-US"/>
+        </w:rPr>
+        <w:t>, </w:t>
+      </w:r>
+      <w:proofErr w:type="spellStart"/>
+      <w:r>
+        <w:rPr>
+          <w:rFonts w:ascii="Times New Roman" w:hAnsi="Times New Roman" w:cs="Times New Roman"/>
+          <w:sz w:val="24"/>
+          <w:szCs w:val="24"/>
+          <w:lang w:val="en-US"/>
+        </w:rPr>
+        <w:t>пара</w:t>
+      </w:r>
+      <w:proofErr w:type="spellEnd"/>
+      <w:r>
+        <w:rPr>
+          <w:rFonts w:ascii="Times New Roman" w:hAnsi="Times New Roman" w:cs="Times New Roman"/>
+          <w:sz w:val="24"/>
+          <w:szCs w:val="24"/>
+          <w:lang w:val="en-US"/>
+        </w:rPr>
+        <w:t>, </w:t>
+      </w:r>
+      <w:proofErr w:type="spellStart"/>
+      <w:r>
+        <w:rPr>
+          <w:rFonts w:ascii="Times New Roman" w:hAnsi="Times New Roman" w:cs="Times New Roman"/>
+          <w:sz w:val="24"/>
+          <w:szCs w:val="24"/>
+          <w:lang w:val="en-US"/>
+        </w:rPr>
+        <w:t>парні</w:t>
+      </w:r>
+      <w:proofErr w:type="spellEnd"/>
+      <w:r>
+        <w:rPr>
+          <w:rFonts w:ascii="Times New Roman" w:hAnsi="Times New Roman" w:cs="Times New Roman"/>
+          <w:sz w:val="24"/>
+          <w:szCs w:val="24"/>
+          <w:lang w:val="en-US"/>
+        </w:rPr>
+        <w:t xml:space="preserve"> </w:t>
+      </w:r>
+      <w:proofErr w:type="spellStart"/>
+      <w:r>
+        <w:rPr>
+          <w:rFonts w:ascii="Times New Roman" w:hAnsi="Times New Roman" w:cs="Times New Roman"/>
+          <w:sz w:val="24"/>
+          <w:szCs w:val="24"/>
+          <w:lang w:val="en-US"/>
+        </w:rPr>
+        <w:t>предмети</w:t>
+      </w:r>
+      <w:proofErr w:type="spellEnd"/>
     </w:p>
     <w:p>
       <w:pPr>
@@ -110,8 +196,57 @@
           <w:szCs w:val="24"/>
           <w:lang w:val="en-US"/>
         </w:rPr>
-        <w:t>investigation</w:t>
-      </w:r>
+        <w:t>I</w:t>
+      </w:r>
+      <w:r>
+        <w:rPr>
+          <w:rFonts w:ascii="Times New Roman" w:hAnsi="Times New Roman" w:cs="Times New Roman"/>
+          <w:sz w:val="24"/>
+          <w:szCs w:val="24"/>
+          <w:lang w:val="en-US"/>
+        </w:rPr>
+        <w:t>nvestigation</w:t>
+      </w:r>
+      <w:r>
+        <w:rPr>
+          <w:rFonts w:ascii="Times New Roman" w:hAnsi="Times New Roman" w:cs="Times New Roman"/>
+          <w:sz w:val="24"/>
+          <w:szCs w:val="24"/>
+          <w:lang w:val="en-US"/>
+        </w:rPr>
+        <w:t xml:space="preserve"> – </w:t>
+      </w:r>
+      <w:proofErr w:type="spellStart"/>
+      <w:r>
+        <w:rPr>
+          <w:rFonts w:ascii="Times New Roman" w:hAnsi="Times New Roman" w:cs="Times New Roman"/>
+          <w:sz w:val="24"/>
+          <w:szCs w:val="24"/>
+          <w:lang w:val="en-US"/>
+        </w:rPr>
+        <w:t>розслідування</w:t>
+      </w:r>
+      <w:proofErr w:type="spellEnd"/>
+      <w:r>
+        <w:rPr>
+          <w:rFonts w:ascii="Times New Roman" w:hAnsi="Times New Roman" w:cs="Times New Roman"/>
+          <w:sz w:val="24"/>
+          <w:szCs w:val="24"/>
+          <w:lang w:val="en-US"/>
+        </w:rPr>
+        <w:t xml:space="preserve">,  </w:t>
+      </w:r>
+      <w:proofErr w:type="spellStart"/>
+      <w:r>
+        <w:rPr>
+          <w:rFonts w:ascii="Times New Roman" w:hAnsi="Times New Roman" w:cs="Times New Roman"/>
+          <w:sz w:val="24"/>
+          <w:szCs w:val="24"/>
+          <w:lang w:val="en-US"/>
+        </w:rPr>
+        <w:t>дослідження</w:t>
+      </w:r>
+      <w:proofErr w:type="spellEnd"/>
     </w:p>
     <w:p>
       <w:pPr>
@@ -132,7 +267,7 @@
           <w:szCs w:val="24"/>
           <w:lang w:val="en-US"/>
         </w:rPr>
-        <w:t xml:space="preserve">05.01.2018. </w:t>
+        <w:t xml:space="preserve">09.01.2018. </w:t>
       </w:r>
       <w:r>
         <w:rPr>
@@ -150,8 +285,19 @@
           <w:szCs w:val="24"/>
           <w:lang w:val="en-US"/>
         </w:rPr>
-        <w:t>, also watched Zenoss</w:t>
-      </w:r>
+        <w:t xml:space="preserve">, also watched </w:t>
+      </w:r>
+      <w:proofErr w:type="spellStart"/>
+      <w:r>
+        <w:rPr>
+          <w:rFonts w:ascii="Times New Roman" w:hAnsi="Times New Roman" w:cs="Times New Roman"/>
+          <w:sz w:val="24"/>
+          <w:szCs w:val="24"/>
+          <w:lang w:val="en-US"/>
+        </w:rPr>
+        <w:t>Zenoss</w:t>
+      </w:r>
+      <w:proofErr w:type="spellEnd"/>
       <w:r>
         <w:rPr>
           <w:rFonts w:ascii="Times New Roman" w:hAnsi="Times New Roman" w:cs="Times New Roman"/>
@@ -186,7 +332,27 @@
           <w:szCs w:val="24"/>
           <w:lang w:val="en-US"/>
         </w:rPr>
-        <w:t xml:space="preserve"> configuration Zenoss application on working</w:t>
+        <w:t xml:space="preserve"> configuration </w:t>
+      </w:r>
+      <w:proofErr w:type="spellStart"/>
+      <w:r>
+        <w:rPr>
+          <w:rFonts w:ascii="Times New Roman" w:hAnsi="Times New Roman" w:cs="Times New Roman"/>
+          <w:sz w:val="24"/>
+          <w:szCs w:val="24"/>
+          <w:lang w:val="en-US"/>
+        </w:rPr>
+        <w:t>Zenoss</w:t>
+      </w:r>
+      <w:proofErr w:type="spellEnd"/>
+      <w:r>
+        <w:rPr>
+          <w:rFonts w:ascii="Times New Roman" w:hAnsi="Times New Roman" w:cs="Times New Roman"/>
+          <w:sz w:val="24"/>
+          <w:szCs w:val="24"/>
+          <w:lang w:val="en-US"/>
+        </w:rPr>
+        <w:t xml:space="preserve"> application on working</w:t>
       </w:r>
       <w:r>
         <w:rPr>
@@ -204,16 +370,7 @@
           <w:szCs w:val="24"/>
           <w:lang w:val="en-US"/>
         </w:rPr>
-        <w:t xml:space="preserve">   </w:t>
-      </w:r>
-      <w:r>
-        <w:rPr>
-          <w:rFonts w:ascii="Times New Roman" w:hAnsi="Times New Roman" w:cs="Times New Roman"/>
-          <w:sz w:val="24"/>
-          <w:szCs w:val="24"/>
-          <w:lang w:val="en-US"/>
-        </w:rPr>
-        <w:t xml:space="preserve"> </w:t>
+        <w:t xml:space="preserve">    </w:t>
       </w:r>
     </w:p>
     <w:p>
@@ -275,7 +432,7 @@
           <w:szCs w:val="24"/>
           <w:lang w:val="en-US"/>
         </w:rPr>
-        <w:t xml:space="preserve">06.01.2018. </w:t>
+        <w:t xml:space="preserve">10.01.2018. </w:t>
       </w:r>
       <w:r>
         <w:rPr>
@@ -299,14 +456,365 @@
           <w:lang w:val="en-US"/>
         </w:rPr>
       </w:pPr>
-      <w:r>
-        <w:rPr>
-          <w:rFonts w:ascii="Times New Roman" w:hAnsi="Times New Roman" w:cs="Times New Roman"/>
-          <w:sz w:val="24"/>
-          <w:szCs w:val="24"/>
-          <w:lang w:val="uk-UA"/>
-        </w:rPr>
-        <w:t>Today I plan to study the project and its possibilities in more detail (services, protocols, technologies that are used)</w:t>
+      <w:proofErr w:type="spellStart"/>
+      <w:r>
+        <w:rPr>
+          <w:rFonts w:ascii="Times New Roman" w:hAnsi="Times New Roman" w:cs="Times New Roman"/>
+          <w:sz w:val="24"/>
+          <w:szCs w:val="24"/>
+          <w:lang w:val="uk-UA"/>
+        </w:rPr>
+        <w:t>Today</w:t>
+      </w:r>
+      <w:proofErr w:type="spellEnd"/>
+      <w:r>
+        <w:rPr>
+          <w:rFonts w:ascii="Times New Roman" w:hAnsi="Times New Roman" w:cs="Times New Roman"/>
+          <w:sz w:val="24"/>
+          <w:szCs w:val="24"/>
+          <w:lang w:val="uk-UA"/>
+        </w:rPr>
+        <w:t xml:space="preserve"> I </w:t>
+      </w:r>
+      <w:proofErr w:type="spellStart"/>
+      <w:r>
+        <w:rPr>
+          <w:rFonts w:ascii="Times New Roman" w:hAnsi="Times New Roman" w:cs="Times New Roman"/>
+          <w:sz w:val="24"/>
+          <w:szCs w:val="24"/>
+          <w:lang w:val="uk-UA"/>
+        </w:rPr>
+        <w:t>plan</w:t>
+      </w:r>
+      <w:proofErr w:type="spellEnd"/>
+      <w:r>
+        <w:rPr>
+          <w:rFonts w:ascii="Times New Roman" w:hAnsi="Times New Roman" w:cs="Times New Roman"/>
+          <w:sz w:val="24"/>
+          <w:szCs w:val="24"/>
+          <w:lang w:val="uk-UA"/>
+        </w:rPr>
+        <w:t xml:space="preserve"> </w:t>
+      </w:r>
+      <w:proofErr w:type="spellStart"/>
+      <w:r>
+        <w:rPr>
+          <w:rFonts w:ascii="Times New Roman" w:hAnsi="Times New Roman" w:cs="Times New Roman"/>
+          <w:sz w:val="24"/>
+          <w:szCs w:val="24"/>
+          <w:lang w:val="uk-UA"/>
+        </w:rPr>
+        <w:t>to</w:t>
+      </w:r>
+      <w:proofErr w:type="spellEnd"/>
+      <w:r>
+        <w:rPr>
+          <w:rFonts w:ascii="Times New Roman" w:hAnsi="Times New Roman" w:cs="Times New Roman"/>
+          <w:sz w:val="24"/>
+          <w:szCs w:val="24"/>
+          <w:lang w:val="uk-UA"/>
+        </w:rPr>
+        <w:t xml:space="preserve"> </w:t>
+      </w:r>
+      <w:proofErr w:type="spellStart"/>
+      <w:r>
+        <w:rPr>
+          <w:rFonts w:ascii="Times New Roman" w:hAnsi="Times New Roman" w:cs="Times New Roman"/>
+          <w:sz w:val="24"/>
+          <w:szCs w:val="24"/>
+          <w:lang w:val="uk-UA"/>
+        </w:rPr>
+        <w:t>study</w:t>
+      </w:r>
+      <w:proofErr w:type="spellEnd"/>
+      <w:r>
+        <w:rPr>
+          <w:rFonts w:ascii="Times New Roman" w:hAnsi="Times New Roman" w:cs="Times New Roman"/>
+          <w:sz w:val="24"/>
+          <w:szCs w:val="24"/>
+          <w:lang w:val="uk-UA"/>
+        </w:rPr>
+        <w:t xml:space="preserve"> </w:t>
+      </w:r>
+      <w:proofErr w:type="spellStart"/>
+      <w:r>
+        <w:rPr>
+          <w:rFonts w:ascii="Times New Roman" w:hAnsi="Times New Roman" w:cs="Times New Roman"/>
+          <w:sz w:val="24"/>
+          <w:szCs w:val="24"/>
+          <w:lang w:val="uk-UA"/>
+        </w:rPr>
+        <w:t>the</w:t>
+      </w:r>
+      <w:proofErr w:type="spellEnd"/>
+      <w:r>
+        <w:rPr>
+          <w:rFonts w:ascii="Times New Roman" w:hAnsi="Times New Roman" w:cs="Times New Roman"/>
+          <w:sz w:val="24"/>
+          <w:szCs w:val="24"/>
+          <w:lang w:val="uk-UA"/>
+        </w:rPr>
+        <w:t xml:space="preserve"> </w:t>
+      </w:r>
+      <w:proofErr w:type="spellStart"/>
+      <w:r>
+        <w:rPr>
+          <w:rFonts w:ascii="Times New Roman" w:hAnsi="Times New Roman" w:cs="Times New Roman"/>
+          <w:sz w:val="24"/>
+          <w:szCs w:val="24"/>
+          <w:lang w:val="uk-UA"/>
+        </w:rPr>
+        <w:t>project</w:t>
+      </w:r>
+      <w:proofErr w:type="spellEnd"/>
+      <w:r>
+        <w:rPr>
+          <w:rFonts w:ascii="Times New Roman" w:hAnsi="Times New Roman" w:cs="Times New Roman"/>
+          <w:sz w:val="24"/>
+          <w:szCs w:val="24"/>
+          <w:lang w:val="uk-UA"/>
+        </w:rPr>
+        <w:t xml:space="preserve"> </w:t>
+      </w:r>
+      <w:proofErr w:type="spellStart"/>
+      <w:r>
+        <w:rPr>
+          <w:rFonts w:ascii="Times New Roman" w:hAnsi="Times New Roman" w:cs="Times New Roman"/>
+          <w:sz w:val="24"/>
+          <w:szCs w:val="24"/>
+          <w:lang w:val="uk-UA"/>
+        </w:rPr>
+        <w:t>and</w:t>
+      </w:r>
+      <w:proofErr w:type="spellEnd"/>
+      <w:r>
+        <w:rPr>
+          <w:rFonts w:ascii="Times New Roman" w:hAnsi="Times New Roman" w:cs="Times New Roman"/>
+          <w:sz w:val="24"/>
+          <w:szCs w:val="24"/>
+          <w:lang w:val="uk-UA"/>
+        </w:rPr>
+        <w:t xml:space="preserve"> </w:t>
+      </w:r>
+      <w:proofErr w:type="spellStart"/>
+      <w:r>
+        <w:rPr>
+          <w:rFonts w:ascii="Times New Roman" w:hAnsi="Times New Roman" w:cs="Times New Roman"/>
+          <w:sz w:val="24"/>
+          <w:szCs w:val="24"/>
+          <w:lang w:val="uk-UA"/>
+        </w:rPr>
+        <w:t>its</w:t>
+      </w:r>
+      <w:proofErr w:type="spellEnd"/>
+      <w:r>
+        <w:rPr>
+          <w:rFonts w:ascii="Times New Roman" w:hAnsi="Times New Roman" w:cs="Times New Roman"/>
+          <w:sz w:val="24"/>
+          <w:szCs w:val="24"/>
+          <w:lang w:val="uk-UA"/>
+        </w:rPr>
+        <w:t xml:space="preserve"> </w:t>
+      </w:r>
+      <w:proofErr w:type="spellStart"/>
+      <w:r>
+        <w:rPr>
+          <w:rFonts w:ascii="Times New Roman" w:hAnsi="Times New Roman" w:cs="Times New Roman"/>
+          <w:sz w:val="24"/>
+          <w:szCs w:val="24"/>
+          <w:lang w:val="uk-UA"/>
+        </w:rPr>
+        <w:t>possibilities</w:t>
+      </w:r>
+      <w:proofErr w:type="spellEnd"/>
+      <w:r>
+        <w:rPr>
+          <w:rFonts w:ascii="Times New Roman" w:hAnsi="Times New Roman" w:cs="Times New Roman"/>
+          <w:sz w:val="24"/>
+          <w:szCs w:val="24"/>
+          <w:lang w:val="uk-UA"/>
+        </w:rPr>
+        <w:t xml:space="preserve"> </w:t>
+      </w:r>
+      <w:proofErr w:type="spellStart"/>
+      <w:r>
+        <w:rPr>
+          <w:rFonts w:ascii="Times New Roman" w:hAnsi="Times New Roman" w:cs="Times New Roman"/>
+          <w:sz w:val="24"/>
+          <w:szCs w:val="24"/>
+          <w:lang w:val="uk-UA"/>
+        </w:rPr>
+        <w:t>in</w:t>
+      </w:r>
+      <w:proofErr w:type="spellEnd"/>
+      <w:r>
+        <w:rPr>
+          <w:rFonts w:ascii="Times New Roman" w:hAnsi="Times New Roman" w:cs="Times New Roman"/>
+          <w:sz w:val="24"/>
+          <w:szCs w:val="24"/>
+          <w:lang w:val="uk-UA"/>
+        </w:rPr>
+        <w:t xml:space="preserve"> </w:t>
+      </w:r>
+      <w:proofErr w:type="spellStart"/>
+      <w:r>
+        <w:rPr>
+          <w:rFonts w:ascii="Times New Roman" w:hAnsi="Times New Roman" w:cs="Times New Roman"/>
+          <w:sz w:val="24"/>
+          <w:szCs w:val="24"/>
+          <w:lang w:val="uk-UA"/>
+        </w:rPr>
+        <w:t>more</w:t>
+      </w:r>
+      <w:proofErr w:type="spellEnd"/>
+      <w:r>
+        <w:rPr>
+          <w:rFonts w:ascii="Times New Roman" w:hAnsi="Times New Roman" w:cs="Times New Roman"/>
+          <w:sz w:val="24"/>
+          <w:szCs w:val="24"/>
+          <w:lang w:val="uk-UA"/>
+        </w:rPr>
+        <w:t xml:space="preserve"> </w:t>
+      </w:r>
+      <w:proofErr w:type="spellStart"/>
+      <w:r>
+        <w:rPr>
+          <w:rFonts w:ascii="Times New Roman" w:hAnsi="Times New Roman" w:cs="Times New Roman"/>
+          <w:sz w:val="24"/>
+          <w:szCs w:val="24"/>
+          <w:lang w:val="uk-UA"/>
+        </w:rPr>
+        <w:t>detail</w:t>
+      </w:r>
+      <w:proofErr w:type="spellEnd"/>
+      <w:r>
+        <w:rPr>
+          <w:rFonts w:ascii="Times New Roman" w:hAnsi="Times New Roman" w:cs="Times New Roman"/>
+          <w:sz w:val="24"/>
+          <w:szCs w:val="24"/>
+          <w:lang w:val="uk-UA"/>
+        </w:rPr>
+        <w:t xml:space="preserve"> (</w:t>
+      </w:r>
+      <w:proofErr w:type="spellStart"/>
+      <w:r>
+        <w:rPr>
+          <w:rFonts w:ascii="Times New Roman" w:hAnsi="Times New Roman" w:cs="Times New Roman"/>
+          <w:sz w:val="24"/>
+          <w:szCs w:val="24"/>
+          <w:lang w:val="uk-UA"/>
+        </w:rPr>
+        <w:t>services</w:t>
+      </w:r>
+      <w:proofErr w:type="spellEnd"/>
+      <w:r>
+        <w:rPr>
+          <w:rFonts w:ascii="Times New Roman" w:hAnsi="Times New Roman" w:cs="Times New Roman"/>
+          <w:sz w:val="24"/>
+          <w:szCs w:val="24"/>
+          <w:lang w:val="uk-UA"/>
+        </w:rPr>
+        <w:t xml:space="preserve">, </w:t>
+      </w:r>
+      <w:proofErr w:type="spellStart"/>
+      <w:r>
+        <w:rPr>
+          <w:rFonts w:ascii="Times New Roman" w:hAnsi="Times New Roman" w:cs="Times New Roman"/>
+          <w:sz w:val="24"/>
+          <w:szCs w:val="24"/>
+          <w:lang w:val="uk-UA"/>
+        </w:rPr>
+        <w:t>protocols</w:t>
+      </w:r>
+      <w:proofErr w:type="spellEnd"/>
+      <w:r>
+        <w:rPr>
+          <w:rFonts w:ascii="Times New Roman" w:hAnsi="Times New Roman" w:cs="Times New Roman"/>
+          <w:sz w:val="24"/>
+          <w:szCs w:val="24"/>
+          <w:lang w:val="uk-UA"/>
+        </w:rPr>
+        <w:t xml:space="preserve">, </w:t>
+      </w:r>
+      <w:proofErr w:type="spellStart"/>
+      <w:r>
+        <w:rPr>
+          <w:rFonts w:ascii="Times New Roman" w:hAnsi="Times New Roman" w:cs="Times New Roman"/>
+          <w:sz w:val="24"/>
+          <w:szCs w:val="24"/>
+          <w:lang w:val="uk-UA"/>
+        </w:rPr>
+        <w:t>technologies</w:t>
+      </w:r>
+      <w:proofErr w:type="spellEnd"/>
+      <w:r>
+        <w:rPr>
+          <w:rFonts w:ascii="Times New Roman" w:hAnsi="Times New Roman" w:cs="Times New Roman"/>
+          <w:sz w:val="24"/>
+          <w:szCs w:val="24"/>
+          <w:lang w:val="uk-UA"/>
+        </w:rPr>
+        <w:t xml:space="preserve"> </w:t>
+      </w:r>
+      <w:proofErr w:type="spellStart"/>
+      <w:r>
+        <w:rPr>
+          <w:rFonts w:ascii="Times New Roman" w:hAnsi="Times New Roman" w:cs="Times New Roman"/>
+          <w:sz w:val="24"/>
+          <w:szCs w:val="24"/>
+          <w:lang w:val="uk-UA"/>
+        </w:rPr>
+        <w:t>that</w:t>
+      </w:r>
+      <w:proofErr w:type="spellEnd"/>
+      <w:r>
+        <w:rPr>
+          <w:rFonts w:ascii="Times New Roman" w:hAnsi="Times New Roman" w:cs="Times New Roman"/>
+          <w:sz w:val="24"/>
+          <w:szCs w:val="24"/>
+          <w:lang w:val="uk-UA"/>
+        </w:rPr>
+        <w:t xml:space="preserve"> </w:t>
+      </w:r>
+      <w:proofErr w:type="spellStart"/>
+      <w:r>
+        <w:rPr>
+          <w:rFonts w:ascii="Times New Roman" w:hAnsi="Times New Roman" w:cs="Times New Roman"/>
+          <w:sz w:val="24"/>
+          <w:szCs w:val="24"/>
+          <w:lang w:val="uk-UA"/>
+        </w:rPr>
+        <w:t>are</w:t>
+      </w:r>
+      <w:proofErr w:type="spellEnd"/>
+      <w:r>
+        <w:rPr>
+          <w:rFonts w:ascii="Times New Roman" w:hAnsi="Times New Roman" w:cs="Times New Roman"/>
+          <w:sz w:val="24"/>
+          <w:szCs w:val="24"/>
+          <w:lang w:val="uk-UA"/>
+        </w:rPr>
+        <w:t xml:space="preserve"> </w:t>
+      </w:r>
+      <w:proofErr w:type="spellStart"/>
+      <w:r>
+        <w:rPr>
+          <w:rFonts w:ascii="Times New Roman" w:hAnsi="Times New Roman" w:cs="Times New Roman"/>
+          <w:sz w:val="24"/>
+          <w:szCs w:val="24"/>
+          <w:lang w:val="uk-UA"/>
+        </w:rPr>
+        <w:t>used</w:t>
+      </w:r>
+      <w:proofErr w:type="spellEnd"/>
+      <w:r>
+        <w:rPr>
+          <w:rFonts w:ascii="Times New Roman" w:hAnsi="Times New Roman" w:cs="Times New Roman"/>
+          <w:sz w:val="24"/>
+          <w:szCs w:val="24"/>
+          <w:lang w:val="uk-UA"/>
+        </w:rPr>
+        <w:t>)</w:t>
       </w:r>
       <w:r>
         <w:rPr>
@@ -333,16 +841,7 @@
           <w:szCs w:val="24"/>
           <w:lang w:val="en-US"/>
         </w:rPr>
-        <w:t xml:space="preserve"> </w:t>
-      </w:r>
-      <w:r>
-        <w:rPr>
-          <w:rFonts w:ascii="Times New Roman" w:hAnsi="Times New Roman" w:cs="Times New Roman"/>
-          <w:sz w:val="24"/>
-          <w:szCs w:val="24"/>
-          <w:lang w:val="en-US"/>
-        </w:rPr>
-        <w:t xml:space="preserve"> </w:t>
+        <w:t xml:space="preserve">  </w:t>
       </w:r>
     </w:p>
     <w:p>
@@ -354,17 +853,55 @@
           <w:rFonts w:ascii="Times New Roman" w:hAnsi="Times New Roman" w:cs="Times New Roman"/>
           <w:sz w:val="24"/>
           <w:szCs w:val="24"/>
-          <w:lang w:val="en-US"/>
+          <w:lang w:val="uk-UA"/>
         </w:rPr>
       </w:pPr>
-      <w:r>
-        <w:rPr>
-          <w:rFonts w:ascii="Times New Roman" w:hAnsi="Times New Roman" w:cs="Times New Roman"/>
-          <w:sz w:val="24"/>
-          <w:szCs w:val="24"/>
-          <w:lang w:val="en-US"/>
-        </w:rPr>
-        <w:t xml:space="preserve">Mensioned </w:t>
+      <w:proofErr w:type="spellStart"/>
+      <w:r>
+        <w:rPr>
+          <w:rFonts w:ascii="Times New Roman" w:hAnsi="Times New Roman" w:cs="Times New Roman"/>
+          <w:sz w:val="24"/>
+          <w:szCs w:val="24"/>
+          <w:lang w:val="en-US"/>
+        </w:rPr>
+        <w:t>Mensioned</w:t>
+      </w:r>
+      <w:proofErr w:type="spellEnd"/>
+      <w:r>
+        <w:rPr>
+          <w:rFonts w:ascii="Times New Roman" w:hAnsi="Times New Roman" w:cs="Times New Roman"/>
+          <w:sz w:val="24"/>
+          <w:szCs w:val="24"/>
+          <w:lang w:val="en-US"/>
+        </w:rPr>
+        <w:t xml:space="preserve"> </w:t>
+      </w:r>
+      <w:r>
+        <w:rPr>
+          <w:rFonts w:ascii="Times New Roman" w:hAnsi="Times New Roman" w:cs="Times New Roman"/>
+          <w:sz w:val="24"/>
+          <w:szCs w:val="24"/>
+          <w:lang w:val="uk-UA"/>
+        </w:rPr>
+        <w:t xml:space="preserve">-  </w:t>
+      </w:r>
+      <w:r>
+        <w:rPr>
+          <w:rFonts w:ascii="Times New Roman" w:hAnsi="Times New Roman" w:cs="Times New Roman"/>
+          <w:sz w:val="24"/>
+          <w:szCs w:val="24"/>
+          <w:lang w:val="uk-UA"/>
+        </w:rPr>
+        <w:t>зазначений</w:t>
+      </w:r>
+      <w:r>
+        <w:rPr>
+          <w:rFonts w:ascii="Times New Roman" w:hAnsi="Times New Roman" w:cs="Times New Roman"/>
+          <w:sz w:val="24"/>
+          <w:szCs w:val="24"/>
+          <w:lang w:val="uk-UA"/>
+        </w:rPr>
+        <w:t>, згаданий</w:t>
       </w:r>
     </w:p>
     <w:p>
@@ -376,17 +913,46 @@
           <w:rFonts w:ascii="Times New Roman" w:hAnsi="Times New Roman" w:cs="Times New Roman"/>
           <w:sz w:val="24"/>
           <w:szCs w:val="24"/>
-          <w:lang w:val="en-US"/>
+          <w:lang w:val="uk-UA"/>
         </w:rPr>
       </w:pPr>
-      <w:r>
-        <w:rPr>
-          <w:rFonts w:ascii="Times New Roman" w:hAnsi="Times New Roman" w:cs="Times New Roman"/>
-          <w:sz w:val="24"/>
-          <w:szCs w:val="24"/>
-          <w:lang w:val="en-US"/>
-        </w:rPr>
-        <w:t xml:space="preserve">Reporoduce </w:t>
+      <w:proofErr w:type="spellStart"/>
+      <w:r>
+        <w:rPr>
+          <w:rFonts w:ascii="Times New Roman" w:hAnsi="Times New Roman" w:cs="Times New Roman"/>
+          <w:sz w:val="24"/>
+          <w:szCs w:val="24"/>
+          <w:lang w:val="en-US"/>
+        </w:rPr>
+        <w:t>Reporoduce</w:t>
+      </w:r>
+      <w:proofErr w:type="spellEnd"/>
+      <w:r>
+        <w:rPr>
+          <w:rFonts w:ascii="Times New Roman" w:hAnsi="Times New Roman" w:cs="Times New Roman"/>
+          <w:sz w:val="24"/>
+          <w:szCs w:val="24"/>
+          <w:lang w:val="en-US"/>
+        </w:rPr>
+        <w:t xml:space="preserve"> </w:t>
+      </w:r>
+      <w:r>
+        <w:rPr>
+          <w:rFonts w:ascii="Times New Roman" w:hAnsi="Times New Roman" w:cs="Times New Roman"/>
+          <w:sz w:val="24"/>
+          <w:szCs w:val="24"/>
+          <w:lang w:val="uk-UA"/>
+        </w:rPr>
+        <w:t xml:space="preserve">- </w:t>
+      </w:r>
+      <w:r>
+        <w:rPr>
+          <w:rFonts w:ascii="Times New Roman" w:hAnsi="Times New Roman" w:cs="Times New Roman"/>
+          <w:sz w:val="24"/>
+          <w:szCs w:val="24"/>
+          <w:lang w:val="uk-UA"/>
+        </w:rPr>
+        <w:t>Відтворити</w:t>
       </w:r>
     </w:p>
     <w:p>
@@ -398,7 +964,7 @@
           <w:rFonts w:ascii="Times New Roman" w:hAnsi="Times New Roman" w:cs="Times New Roman"/>
           <w:sz w:val="24"/>
           <w:szCs w:val="24"/>
-          <w:lang w:val="en-US"/>
+          <w:lang w:val="uk-UA"/>
         </w:rPr>
       </w:pPr>
       <w:r>
@@ -409,6 +975,24 @@
           <w:lang w:val="en-US"/>
         </w:rPr>
         <w:t xml:space="preserve">Probably  </w:t>
+      </w:r>
+      <w:r>
+        <w:rPr>
+          <w:rFonts w:ascii="Times New Roman" w:hAnsi="Times New Roman" w:cs="Times New Roman"/>
+          <w:sz w:val="24"/>
+          <w:szCs w:val="24"/>
+          <w:lang w:val="uk-UA"/>
+        </w:rPr>
+        <w:t xml:space="preserve">- </w:t>
+      </w:r>
+      <w:r>
+        <w:rPr>
+          <w:rFonts w:ascii="Times New Roman" w:hAnsi="Times New Roman" w:cs="Times New Roman"/>
+          <w:sz w:val="24"/>
+          <w:szCs w:val="24"/>
+          <w:lang w:val="uk-UA"/>
+        </w:rPr>
+        <w:t>ймовірно</w:t>
       </w:r>
     </w:p>
     <w:p>
@@ -420,7 +1004,7 @@
           <w:rFonts w:ascii="Times New Roman" w:hAnsi="Times New Roman" w:cs="Times New Roman"/>
           <w:sz w:val="24"/>
           <w:szCs w:val="24"/>
-          <w:lang w:val="en-US"/>
+          <w:lang w:val="uk-UA"/>
         </w:rPr>
       </w:pPr>
       <w:r>
@@ -431,6 +1015,24 @@
           <w:lang w:val="en-US"/>
         </w:rPr>
         <w:t xml:space="preserve">Exact </w:t>
+      </w:r>
+      <w:r>
+        <w:rPr>
+          <w:rFonts w:ascii="Times New Roman" w:hAnsi="Times New Roman" w:cs="Times New Roman"/>
+          <w:sz w:val="24"/>
+          <w:szCs w:val="24"/>
+          <w:lang w:val="uk-UA"/>
+        </w:rPr>
+        <w:t xml:space="preserve">- </w:t>
+      </w:r>
+      <w:r>
+        <w:rPr>
+          <w:rFonts w:ascii="Times New Roman" w:hAnsi="Times New Roman" w:cs="Times New Roman"/>
+          <w:sz w:val="24"/>
+          <w:szCs w:val="24"/>
+          <w:lang w:val="uk-UA"/>
+        </w:rPr>
+        <w:t>Точно</w:t>
       </w:r>
     </w:p>
     <w:p>
@@ -445,14 +1047,54 @@
           <w:lang w:val="en-US"/>
         </w:rPr>
       </w:pPr>
-      <w:r>
-        <w:rPr>
-          <w:rFonts w:ascii="Times New Roman" w:hAnsi="Times New Roman" w:cs="Times New Roman"/>
-          <w:sz w:val="24"/>
-          <w:szCs w:val="24"/>
-          <w:lang w:val="en-US"/>
-        </w:rPr>
-        <w:t xml:space="preserve">Carification  </w:t>
+      <w:proofErr w:type="spellStart"/>
+      <w:r>
+        <w:rPr>
+          <w:rFonts w:ascii="Times New Roman" w:hAnsi="Times New Roman" w:cs="Times New Roman"/>
+          <w:sz w:val="24"/>
+          <w:szCs w:val="24"/>
+          <w:lang w:val="en-US"/>
+        </w:rPr>
+        <w:t>Carification</w:t>
+      </w:r>
+      <w:proofErr w:type="spellEnd"/>
+      <w:r>
+        <w:rPr>
+          <w:rFonts w:ascii="Times New Roman" w:hAnsi="Times New Roman" w:cs="Times New Roman"/>
+          <w:sz w:val="24"/>
+          <w:szCs w:val="24"/>
+          <w:lang w:val="en-US"/>
+        </w:rPr>
+        <w:t xml:space="preserve">  </w:t>
+      </w:r>
+      <w:r>
+        <w:rPr>
+          <w:rFonts w:ascii="Times New Roman" w:hAnsi="Times New Roman" w:cs="Times New Roman"/>
+          <w:sz w:val="24"/>
+          <w:szCs w:val="24"/>
+          <w:lang w:val="en-US"/>
+        </w:rPr>
+        <w:t xml:space="preserve">- </w:t>
+      </w:r>
+      <w:proofErr w:type="spellStart"/>
+      <w:r>
+        <w:rPr>
+          <w:rFonts w:ascii="Times New Roman" w:hAnsi="Times New Roman" w:cs="Times New Roman"/>
+          <w:sz w:val="24"/>
+          <w:szCs w:val="24"/>
+          <w:lang w:val="en-US"/>
+        </w:rPr>
+        <w:t>Пояснення</w:t>
+      </w:r>
+      <w:proofErr w:type="spellEnd"/>
+      <w:r>
+        <w:rPr>
+          <w:rFonts w:ascii="Times New Roman" w:hAnsi="Times New Roman" w:cs="Times New Roman"/>
+          <w:sz w:val="24"/>
+          <w:szCs w:val="24"/>
+          <w:lang w:val="en-US"/>
+        </w:rPr>
+        <w:t xml:space="preserve"> </w:t>
       </w:r>
     </w:p>
     <w:p>
@@ -474,8 +1116,28 @@
           <w:szCs w:val="24"/>
           <w:lang w:val="en-US"/>
         </w:rPr>
-        <w:t xml:space="preserve">As well </w:t>
-      </w:r>
+        <w:t>Clarify</w:t>
+      </w:r>
+      <w:r>
+        <w:rPr>
+          <w:rFonts w:ascii="Times New Roman" w:hAnsi="Times New Roman" w:cs="Times New Roman"/>
+          <w:sz w:val="24"/>
+          <w:szCs w:val="24"/>
+          <w:lang w:val="en-US"/>
+        </w:rPr>
+        <w:t xml:space="preserve"> - </w:t>
+      </w:r>
+      <w:proofErr w:type="spellStart"/>
+      <w:r>
+        <w:rPr>
+          <w:rFonts w:ascii="Times New Roman" w:hAnsi="Times New Roman" w:cs="Times New Roman"/>
+          <w:sz w:val="24"/>
+          <w:szCs w:val="24"/>
+          <w:lang w:val="en-US"/>
+        </w:rPr>
+        <w:t>з'ясувати</w:t>
+      </w:r>
+      <w:proofErr w:type="spellEnd"/>
     </w:p>
     <w:p>
       <w:pPr>
@@ -486,7 +1148,7 @@
           <w:rFonts w:ascii="Times New Roman" w:hAnsi="Times New Roman" w:cs="Times New Roman"/>
           <w:sz w:val="24"/>
           <w:szCs w:val="24"/>
-          <w:lang w:val="uk-UA"/>
+          <w:lang w:val="en-US"/>
         </w:rPr>
       </w:pPr>
       <w:r>
@@ -496,26 +1158,48 @@
           <w:szCs w:val="24"/>
           <w:lang w:val="en-US"/>
         </w:rPr>
-        <w:t>W</w:t>
-      </w:r>
-      <w:r>
-        <w:rPr>
-          <w:rFonts w:ascii="Times New Roman" w:hAnsi="Times New Roman" w:cs="Times New Roman"/>
-          <w:sz w:val="24"/>
-          <w:szCs w:val="24"/>
-          <w:lang w:val="en-US"/>
-        </w:rPr>
-        <w:t>onder</w:t>
-      </w:r>
-      <w:r>
-        <w:rPr>
-          <w:rFonts w:ascii="Times New Roman" w:hAnsi="Times New Roman" w:cs="Times New Roman"/>
-          <w:sz w:val="24"/>
-          <w:szCs w:val="24"/>
-          <w:lang w:val="uk-UA"/>
-        </w:rPr>
-        <w:t xml:space="preserve"> </w:t>
-      </w:r>
+        <w:t xml:space="preserve">As well </w:t>
+      </w:r>
+      <w:r>
+        <w:rPr>
+          <w:rFonts w:ascii="Times New Roman" w:hAnsi="Times New Roman" w:cs="Times New Roman"/>
+          <w:sz w:val="24"/>
+          <w:szCs w:val="24"/>
+          <w:lang w:val="en-US"/>
+        </w:rPr>
+        <w:t xml:space="preserve">- </w:t>
+      </w:r>
+      <w:proofErr w:type="spellStart"/>
+      <w:r>
+        <w:rPr>
+          <w:rFonts w:ascii="Times New Roman" w:hAnsi="Times New Roman" w:cs="Times New Roman"/>
+          <w:sz w:val="24"/>
+          <w:szCs w:val="24"/>
+          <w:lang w:val="en-US"/>
+        </w:rPr>
+        <w:t>так</w:t>
+      </w:r>
+      <w:proofErr w:type="spellEnd"/>
+      <w:r>
+        <w:rPr>
+          <w:rFonts w:ascii="Times New Roman" w:hAnsi="Times New Roman" w:cs="Times New Roman"/>
+          <w:sz w:val="24"/>
+          <w:szCs w:val="24"/>
+          <w:lang w:val="en-US"/>
+        </w:rPr>
+        <w:t xml:space="preserve"> </w:t>
+      </w:r>
+      <w:proofErr w:type="spellStart"/>
+      <w:r>
+        <w:rPr>
+          <w:rFonts w:ascii="Times New Roman" w:hAnsi="Times New Roman" w:cs="Times New Roman"/>
+          <w:sz w:val="24"/>
+          <w:szCs w:val="24"/>
+          <w:lang w:val="en-US"/>
+        </w:rPr>
+        <w:t>само</w:t>
+      </w:r>
+      <w:proofErr w:type="spellEnd"/>
     </w:p>
     <w:p>
       <w:pPr>
@@ -536,8 +1220,37 @@
           <w:szCs w:val="24"/>
           <w:lang w:val="en-US"/>
         </w:rPr>
-        <w:t xml:space="preserve">Consider </w:t>
-      </w:r>
+        <w:t>Wonder</w:t>
+      </w:r>
+      <w:r>
+        <w:rPr>
+          <w:rFonts w:ascii="Times New Roman" w:hAnsi="Times New Roman" w:cs="Times New Roman"/>
+          <w:sz w:val="24"/>
+          <w:szCs w:val="24"/>
+          <w:lang w:val="uk-UA"/>
+        </w:rPr>
+        <w:t xml:space="preserve"> </w:t>
+      </w:r>
+      <w:r>
+        <w:rPr>
+          <w:rFonts w:ascii="Times New Roman" w:hAnsi="Times New Roman" w:cs="Times New Roman"/>
+          <w:sz w:val="24"/>
+          <w:szCs w:val="24"/>
+          <w:lang w:val="en-US"/>
+        </w:rPr>
+        <w:t xml:space="preserve">- </w:t>
+      </w:r>
+      <w:proofErr w:type="spellStart"/>
+      <w:r>
+        <w:rPr>
+          <w:rFonts w:ascii="Times New Roman" w:hAnsi="Times New Roman" w:cs="Times New Roman"/>
+          <w:sz w:val="24"/>
+          <w:szCs w:val="24"/>
+          <w:lang w:val="en-US"/>
+        </w:rPr>
+        <w:t>Чудово</w:t>
+      </w:r>
+      <w:proofErr w:type="spellEnd"/>
     </w:p>
     <w:p>
       <w:pPr>
@@ -558,8 +1271,28 @@
           <w:szCs w:val="24"/>
           <w:lang w:val="en-US"/>
         </w:rPr>
-        <w:t>irrelevant</w:t>
-      </w:r>
+        <w:t xml:space="preserve">Consider </w:t>
+      </w:r>
+      <w:r>
+        <w:rPr>
+          <w:rFonts w:ascii="Times New Roman" w:hAnsi="Times New Roman" w:cs="Times New Roman"/>
+          <w:sz w:val="24"/>
+          <w:szCs w:val="24"/>
+          <w:lang w:val="en-US"/>
+        </w:rPr>
+        <w:t xml:space="preserve">- </w:t>
+      </w:r>
+      <w:proofErr w:type="spellStart"/>
+      <w:r>
+        <w:rPr>
+          <w:rFonts w:ascii="Times New Roman" w:hAnsi="Times New Roman" w:cs="Times New Roman"/>
+          <w:sz w:val="24"/>
+          <w:szCs w:val="24"/>
+          <w:lang w:val="en-US"/>
+        </w:rPr>
+        <w:t>Розглянемо</w:t>
+      </w:r>
+      <w:proofErr w:type="spellEnd"/>
     </w:p>
     <w:p>
       <w:pPr>
@@ -570,7 +1303,6 @@
           <w:rFonts w:ascii="Times New Roman" w:hAnsi="Times New Roman" w:cs="Times New Roman"/>
           <w:sz w:val="24"/>
           <w:szCs w:val="24"/>
-          <w:lang w:val="en-US"/>
         </w:rPr>
       </w:pPr>
       <w:r>
@@ -580,7 +1312,60 @@
           <w:szCs w:val="24"/>
           <w:lang w:val="en-US"/>
         </w:rPr>
-        <w:t>particular</w:t>
+        <w:t>I</w:t>
+      </w:r>
+      <w:r>
+        <w:rPr>
+          <w:rFonts w:ascii="Times New Roman" w:hAnsi="Times New Roman" w:cs="Times New Roman"/>
+          <w:sz w:val="24"/>
+          <w:szCs w:val="24"/>
+          <w:lang w:val="en-US"/>
+        </w:rPr>
+        <w:t>rrelevant</w:t>
+      </w:r>
+      <w:r>
+        <w:rPr>
+          <w:rFonts w:ascii="Times New Roman" w:hAnsi="Times New Roman" w:cs="Times New Roman"/>
+          <w:sz w:val="24"/>
+          <w:szCs w:val="24"/>
+        </w:rPr>
+        <w:t xml:space="preserve"> – </w:t>
+      </w:r>
+      <w:proofErr w:type="spellStart"/>
+      <w:r>
+        <w:rPr>
+          <w:rFonts w:ascii="Times New Roman" w:hAnsi="Times New Roman" w:cs="Times New Roman"/>
+          <w:sz w:val="24"/>
+          <w:szCs w:val="24"/>
+        </w:rPr>
+        <w:t>недоречний</w:t>
+      </w:r>
+      <w:proofErr w:type="spellEnd"/>
+      <w:r>
+        <w:rPr>
+          <w:rFonts w:ascii="Times New Roman" w:hAnsi="Times New Roman" w:cs="Times New Roman"/>
+          <w:sz w:val="24"/>
+          <w:szCs w:val="24"/>
+        </w:rPr>
+        <w:t xml:space="preserve">, </w:t>
+      </w:r>
+      <w:proofErr w:type="spellStart"/>
+      <w:r>
+        <w:rPr>
+          <w:rFonts w:ascii="Times New Roman" w:hAnsi="Times New Roman" w:cs="Times New Roman"/>
+          <w:sz w:val="24"/>
+          <w:szCs w:val="24"/>
+        </w:rPr>
+        <w:t>незастосовний</w:t>
+      </w:r>
+      <w:proofErr w:type="spellEnd"/>
+      <w:r>
+        <w:rPr>
+          <w:rFonts w:ascii="Times New Roman" w:hAnsi="Times New Roman" w:cs="Times New Roman"/>
+          <w:sz w:val="24"/>
+          <w:szCs w:val="24"/>
+        </w:rPr>
+        <w:t xml:space="preserve"> </w:t>
       </w:r>
     </w:p>
     <w:p>
@@ -592,17 +1377,79 @@
           <w:rFonts w:ascii="Times New Roman" w:hAnsi="Times New Roman" w:cs="Times New Roman"/>
           <w:sz w:val="24"/>
           <w:szCs w:val="24"/>
-          <w:lang w:val="en-US"/>
         </w:rPr>
       </w:pPr>
-      <w:r>
-        <w:rPr>
-          <w:rFonts w:ascii="Times New Roman" w:hAnsi="Times New Roman" w:cs="Times New Roman"/>
-          <w:sz w:val="24"/>
-          <w:szCs w:val="24"/>
-          <w:lang w:val="en-US"/>
-        </w:rPr>
-        <w:t>underwriting</w:t>
+      <w:proofErr w:type="spellStart"/>
+      <w:r>
+        <w:rPr>
+          <w:rFonts w:ascii="Times New Roman" w:hAnsi="Times New Roman" w:cs="Times New Roman"/>
+          <w:sz w:val="24"/>
+          <w:szCs w:val="24"/>
+        </w:rPr>
+        <w:t>irrelevant</w:t>
+      </w:r>
+      <w:proofErr w:type="spellEnd"/>
+      <w:r>
+        <w:rPr>
+          <w:rFonts w:ascii="Times New Roman" w:hAnsi="Times New Roman" w:cs="Times New Roman"/>
+          <w:sz w:val="24"/>
+          <w:szCs w:val="24"/>
+        </w:rPr>
+        <w:t xml:space="preserve"> </w:t>
+      </w:r>
+      <w:proofErr w:type="spellStart"/>
+      <w:r>
+        <w:rPr>
+          <w:rFonts w:ascii="Times New Roman" w:hAnsi="Times New Roman" w:cs="Times New Roman"/>
+          <w:sz w:val="24"/>
+          <w:szCs w:val="24"/>
+        </w:rPr>
+        <w:t>to</w:t>
+      </w:r>
+      <w:proofErr w:type="spellEnd"/>
+      <w:r>
+        <w:rPr>
+          <w:rFonts w:ascii="Times New Roman" w:hAnsi="Times New Roman" w:cs="Times New Roman"/>
+          <w:sz w:val="24"/>
+          <w:szCs w:val="24"/>
+        </w:rPr>
+        <w:t xml:space="preserve"> - не </w:t>
+      </w:r>
+      <w:proofErr w:type="spellStart"/>
+      <w:r>
+        <w:rPr>
+          <w:rFonts w:ascii="Times New Roman" w:hAnsi="Times New Roman" w:cs="Times New Roman"/>
+          <w:sz w:val="24"/>
+          <w:szCs w:val="24"/>
+        </w:rPr>
+        <w:t>має</w:t>
+      </w:r>
+      <w:proofErr w:type="spellEnd"/>
+      <w:r>
+        <w:rPr>
+          <w:rFonts w:ascii="Times New Roman" w:hAnsi="Times New Roman" w:cs="Times New Roman"/>
+          <w:sz w:val="24"/>
+          <w:szCs w:val="24"/>
+        </w:rPr>
+        <w:t xml:space="preserve"> </w:t>
+      </w:r>
+      <w:proofErr w:type="spellStart"/>
+      <w:r>
+        <w:rPr>
+          <w:rFonts w:ascii="Times New Roman" w:hAnsi="Times New Roman" w:cs="Times New Roman"/>
+          <w:sz w:val="24"/>
+          <w:szCs w:val="24"/>
+        </w:rPr>
+        <w:t>значення</w:t>
+      </w:r>
+      <w:proofErr w:type="spellEnd"/>
+      <w:r>
+        <w:rPr>
+          <w:rFonts w:ascii="Times New Roman" w:hAnsi="Times New Roman" w:cs="Times New Roman"/>
+          <w:sz w:val="24"/>
+          <w:szCs w:val="24"/>
+        </w:rPr>
+        <w:t xml:space="preserve"> для</w:t>
       </w:r>
     </w:p>
     <w:p>
@@ -614,7 +1461,6 @@
           <w:rFonts w:ascii="Times New Roman" w:hAnsi="Times New Roman" w:cs="Times New Roman"/>
           <w:sz w:val="24"/>
           <w:szCs w:val="24"/>
-          <w:lang w:val="en-US"/>
         </w:rPr>
       </w:pPr>
       <w:r>
@@ -624,7 +1470,15 @@
           <w:szCs w:val="24"/>
           <w:lang w:val="en-US"/>
         </w:rPr>
-        <w:t>capabilities</w:t>
+        <w:t>particular</w:t>
+      </w:r>
+      <w:r>
+        <w:rPr>
+          <w:rFonts w:ascii="Times New Roman" w:hAnsi="Times New Roman" w:cs="Times New Roman"/>
+          <w:sz w:val="24"/>
+          <w:szCs w:val="24"/>
+        </w:rPr>
+        <w:t xml:space="preserve"> - конкретно</w:t>
       </w:r>
     </w:p>
     <w:p>
@@ -636,7 +1490,6 @@
           <w:rFonts w:ascii="Times New Roman" w:hAnsi="Times New Roman" w:cs="Times New Roman"/>
           <w:sz w:val="24"/>
           <w:szCs w:val="24"/>
-          <w:lang w:val="en-US"/>
         </w:rPr>
       </w:pPr>
       <w:r>
@@ -646,8 +1499,26 @@
           <w:szCs w:val="24"/>
           <w:lang w:val="en-US"/>
         </w:rPr>
-        <w:t>versus</w:t>
-      </w:r>
+        <w:t>embody</w:t>
+      </w:r>
+      <w:r>
+        <w:rPr>
+          <w:rFonts w:ascii="Times New Roman" w:hAnsi="Times New Roman" w:cs="Times New Roman"/>
+          <w:sz w:val="24"/>
+          <w:szCs w:val="24"/>
+        </w:rPr>
+        <w:t xml:space="preserve"> - </w:t>
+      </w:r>
+      <w:proofErr w:type="spellStart"/>
+      <w:r>
+        <w:rPr>
+          <w:rFonts w:ascii="Times New Roman" w:hAnsi="Times New Roman" w:cs="Times New Roman"/>
+          <w:sz w:val="24"/>
+          <w:szCs w:val="24"/>
+        </w:rPr>
+        <w:t>втілити</w:t>
+      </w:r>
+      <w:proofErr w:type="spellEnd"/>
     </w:p>
     <w:p>
       <w:pPr>
@@ -658,7 +1529,6 @@
           <w:rFonts w:ascii="Times New Roman" w:hAnsi="Times New Roman" w:cs="Times New Roman"/>
           <w:sz w:val="24"/>
           <w:szCs w:val="24"/>
-          <w:lang w:val="en-US"/>
         </w:rPr>
       </w:pPr>
       <w:r>
@@ -668,8 +1538,34 @@
           <w:szCs w:val="24"/>
           <w:lang w:val="en-US"/>
         </w:rPr>
-        <w:t>embody</w:t>
-      </w:r>
+        <w:t>ubiquitous</w:t>
+      </w:r>
+      <w:r>
+        <w:rPr>
+          <w:rFonts w:ascii="Times New Roman" w:hAnsi="Times New Roman" w:cs="Times New Roman"/>
+          <w:sz w:val="24"/>
+          <w:szCs w:val="24"/>
+        </w:rPr>
+        <w:t xml:space="preserve"> </w:t>
+      </w:r>
+      <w:r>
+        <w:rPr>
+          <w:rFonts w:ascii="Times New Roman" w:hAnsi="Times New Roman" w:cs="Times New Roman"/>
+          <w:sz w:val="24"/>
+          <w:szCs w:val="24"/>
+        </w:rPr>
+        <w:t xml:space="preserve">- </w:t>
+      </w:r>
+      <w:proofErr w:type="spellStart"/>
+      <w:r>
+        <w:rPr>
+          <w:rFonts w:ascii="Times New Roman" w:hAnsi="Times New Roman" w:cs="Times New Roman"/>
+          <w:sz w:val="24"/>
+          <w:szCs w:val="24"/>
+        </w:rPr>
+        <w:t>повсюдний</w:t>
+      </w:r>
+      <w:proofErr w:type="spellEnd"/>
     </w:p>
     <w:p>
       <w:pPr>
@@ -680,7 +1576,6 @@
           <w:rFonts w:ascii="Times New Roman" w:hAnsi="Times New Roman" w:cs="Times New Roman"/>
           <w:sz w:val="24"/>
           <w:szCs w:val="24"/>
-          <w:lang w:val="en-US"/>
         </w:rPr>
       </w:pPr>
       <w:r>
@@ -691,8 +1586,69 @@
           <w:lang w:val="en-US"/>
         </w:rPr>
         <w:lastRenderedPageBreak/>
-        <w:t xml:space="preserve">ubiquitous </w:t>
-      </w:r>
+        <w:t>forward</w:t>
+      </w:r>
+      <w:r>
+        <w:rPr>
+          <w:rFonts w:ascii="Times New Roman" w:hAnsi="Times New Roman" w:cs="Times New Roman"/>
+          <w:sz w:val="24"/>
+          <w:szCs w:val="24"/>
+        </w:rPr>
+        <w:t xml:space="preserve"> </w:t>
+      </w:r>
+      <w:r>
+        <w:rPr>
+          <w:rFonts w:ascii="Times New Roman" w:hAnsi="Times New Roman" w:cs="Times New Roman"/>
+          <w:sz w:val="24"/>
+          <w:szCs w:val="24"/>
+          <w:lang w:val="en-US"/>
+        </w:rPr>
+        <w:t>events</w:t>
+      </w:r>
+      <w:r>
+        <w:rPr>
+          <w:rFonts w:ascii="Times New Roman" w:hAnsi="Times New Roman" w:cs="Times New Roman"/>
+          <w:sz w:val="24"/>
+          <w:szCs w:val="24"/>
+        </w:rPr>
+        <w:t xml:space="preserve"> </w:t>
+      </w:r>
+      <w:r>
+        <w:rPr>
+          <w:rFonts w:ascii="Times New Roman" w:hAnsi="Times New Roman" w:cs="Times New Roman"/>
+          <w:sz w:val="24"/>
+          <w:szCs w:val="24"/>
+        </w:rPr>
+        <w:t xml:space="preserve">- </w:t>
+      </w:r>
+      <w:proofErr w:type="spellStart"/>
+      <w:r>
+        <w:rPr>
+          <w:rFonts w:ascii="Times New Roman" w:hAnsi="Times New Roman" w:cs="Times New Roman"/>
+          <w:sz w:val="24"/>
+          <w:szCs w:val="24"/>
+        </w:rPr>
+        <w:t>прямі</w:t>
+      </w:r>
+      <w:proofErr w:type="spellEnd"/>
+      <w:r>
+        <w:rPr>
+          <w:rFonts w:ascii="Times New Roman" w:hAnsi="Times New Roman" w:cs="Times New Roman"/>
+          <w:sz w:val="24"/>
+          <w:szCs w:val="24"/>
+        </w:rPr>
+        <w:t xml:space="preserve"> </w:t>
+      </w:r>
+      <w:proofErr w:type="spellStart"/>
+      <w:r>
+        <w:rPr>
+          <w:rFonts w:ascii="Times New Roman" w:hAnsi="Times New Roman" w:cs="Times New Roman"/>
+          <w:sz w:val="24"/>
+          <w:szCs w:val="24"/>
+        </w:rPr>
+        <w:t>події</w:t>
+      </w:r>
+      <w:proofErr w:type="spellEnd"/>
     </w:p>
     <w:p>
       <w:pPr>
@@ -713,8 +1669,48 @@
           <w:szCs w:val="24"/>
           <w:lang w:val="en-US"/>
         </w:rPr>
-        <w:t xml:space="preserve">forward events </w:t>
-      </w:r>
+        <w:t xml:space="preserve">device's collector </w:t>
+      </w:r>
+      <w:r>
+        <w:rPr>
+          <w:rFonts w:ascii="Times New Roman" w:hAnsi="Times New Roman" w:cs="Times New Roman"/>
+          <w:sz w:val="24"/>
+          <w:szCs w:val="24"/>
+          <w:lang w:val="en-US"/>
+        </w:rPr>
+        <w:t xml:space="preserve">- </w:t>
+      </w:r>
+      <w:proofErr w:type="spellStart"/>
+      <w:r>
+        <w:rPr>
+          <w:rFonts w:ascii="Times New Roman" w:hAnsi="Times New Roman" w:cs="Times New Roman"/>
+          <w:sz w:val="24"/>
+          <w:szCs w:val="24"/>
+          <w:lang w:val="en-US"/>
+        </w:rPr>
+        <w:t>колектор</w:t>
+      </w:r>
+      <w:proofErr w:type="spellEnd"/>
+      <w:r>
+        <w:rPr>
+          <w:rFonts w:ascii="Times New Roman" w:hAnsi="Times New Roman" w:cs="Times New Roman"/>
+          <w:sz w:val="24"/>
+          <w:szCs w:val="24"/>
+          <w:lang w:val="en-US"/>
+        </w:rPr>
+        <w:t xml:space="preserve"> </w:t>
+      </w:r>
+      <w:proofErr w:type="spellStart"/>
+      <w:r>
+        <w:rPr>
+          <w:rFonts w:ascii="Times New Roman" w:hAnsi="Times New Roman" w:cs="Times New Roman"/>
+          <w:sz w:val="24"/>
+          <w:szCs w:val="24"/>
+          <w:lang w:val="en-US"/>
+        </w:rPr>
+        <w:t>пристрою</w:t>
+      </w:r>
+      <w:proofErr w:type="spellEnd"/>
     </w:p>
     <w:p>
       <w:pPr>
@@ -735,8 +1731,28 @@
           <w:szCs w:val="24"/>
           <w:lang w:val="en-US"/>
         </w:rPr>
-        <w:t xml:space="preserve">device's collector </w:t>
-      </w:r>
+        <w:t xml:space="preserve">simplicity </w:t>
+      </w:r>
+      <w:r>
+        <w:rPr>
+          <w:rFonts w:ascii="Times New Roman" w:hAnsi="Times New Roman" w:cs="Times New Roman"/>
+          <w:sz w:val="24"/>
+          <w:szCs w:val="24"/>
+          <w:lang w:val="en-US"/>
+        </w:rPr>
+        <w:t xml:space="preserve">- </w:t>
+      </w:r>
+      <w:proofErr w:type="spellStart"/>
+      <w:r>
+        <w:rPr>
+          <w:rFonts w:ascii="Times New Roman" w:hAnsi="Times New Roman" w:cs="Times New Roman"/>
+          <w:sz w:val="24"/>
+          <w:szCs w:val="24"/>
+          <w:lang w:val="en-US"/>
+        </w:rPr>
+        <w:t>простота</w:t>
+      </w:r>
+      <w:proofErr w:type="spellEnd"/>
     </w:p>
     <w:p>
       <w:pPr>
@@ -747,27 +1763,49 @@
           <w:rFonts w:ascii="Times New Roman" w:hAnsi="Times New Roman" w:cs="Times New Roman"/>
           <w:sz w:val="24"/>
           <w:szCs w:val="24"/>
-          <w:lang w:val="uk-UA"/>
+          <w:lang w:val="en-US"/>
         </w:rPr>
       </w:pPr>
-      <w:r>
-        <w:rPr>
-          <w:rFonts w:ascii="Times New Roman" w:hAnsi="Times New Roman" w:cs="Times New Roman"/>
-          <w:sz w:val="24"/>
-          <w:szCs w:val="24"/>
-          <w:lang w:val="en-US"/>
-        </w:rPr>
-        <w:t>severity</w:t>
-      </w:r>
-      <w:r>
-        <w:rPr>
-          <w:rFonts w:ascii="Times New Roman" w:hAnsi="Times New Roman" w:cs="Times New Roman"/>
-          <w:sz w:val="24"/>
-          <w:szCs w:val="24"/>
-          <w:lang w:val="uk-UA"/>
-        </w:rPr>
-        <w:t xml:space="preserve"> </w:t>
-      </w:r>
+      <w:proofErr w:type="spellStart"/>
+      <w:r>
+        <w:rPr>
+          <w:rFonts w:ascii="Times New Roman" w:hAnsi="Times New Roman" w:cs="Times New Roman"/>
+          <w:sz w:val="24"/>
+          <w:szCs w:val="24"/>
+          <w:lang w:val="en-US"/>
+        </w:rPr>
+        <w:t>theresholds</w:t>
+      </w:r>
+      <w:proofErr w:type="spellEnd"/>
+      <w:r>
+        <w:rPr>
+          <w:rFonts w:ascii="Times New Roman" w:hAnsi="Times New Roman" w:cs="Times New Roman"/>
+          <w:sz w:val="24"/>
+          <w:szCs w:val="24"/>
+          <w:lang w:val="en-US"/>
+        </w:rPr>
+        <w:t xml:space="preserve"> </w:t>
+      </w:r>
+      <w:r>
+        <w:rPr>
+          <w:rFonts w:ascii="Times New Roman" w:hAnsi="Times New Roman" w:cs="Times New Roman"/>
+          <w:sz w:val="24"/>
+          <w:szCs w:val="24"/>
+          <w:lang w:val="en-US"/>
+        </w:rPr>
+        <w:t xml:space="preserve">- </w:t>
+      </w:r>
+      <w:proofErr w:type="spellStart"/>
+      <w:r>
+        <w:rPr>
+          <w:rFonts w:ascii="Times New Roman" w:hAnsi="Times New Roman" w:cs="Times New Roman"/>
+          <w:sz w:val="24"/>
+          <w:szCs w:val="24"/>
+          <w:lang w:val="en-US"/>
+        </w:rPr>
+        <w:t>пороги</w:t>
+      </w:r>
+      <w:proofErr w:type="spellEnd"/>
     </w:p>
     <w:p>
       <w:pPr>
@@ -788,17 +1826,28 @@
           <w:szCs w:val="24"/>
           <w:lang w:val="en-US"/>
         </w:rPr>
-        <w:t>simplicity</w:t>
-      </w:r>
-      <w:r>
-        <w:rPr>
-          <w:rFonts w:ascii="Times New Roman" w:hAnsi="Times New Roman" w:cs="Times New Roman"/>
-          <w:sz w:val="24"/>
-          <w:szCs w:val="24"/>
-          <w:lang w:val="en-US"/>
-        </w:rPr>
-        <w:t xml:space="preserve"> </w:t>
-      </w:r>
+        <w:t xml:space="preserve">directly </w:t>
+      </w:r>
+      <w:r>
+        <w:rPr>
+          <w:rFonts w:ascii="Times New Roman" w:hAnsi="Times New Roman" w:cs="Times New Roman"/>
+          <w:sz w:val="24"/>
+          <w:szCs w:val="24"/>
+          <w:lang w:val="en-US"/>
+        </w:rPr>
+        <w:t xml:space="preserve">- </w:t>
+      </w:r>
+      <w:proofErr w:type="spellStart"/>
+      <w:r>
+        <w:rPr>
+          <w:rFonts w:ascii="Times New Roman" w:hAnsi="Times New Roman" w:cs="Times New Roman"/>
+          <w:sz w:val="24"/>
+          <w:szCs w:val="24"/>
+          <w:lang w:val="en-US"/>
+        </w:rPr>
+        <w:t>безпосередньо</w:t>
+      </w:r>
+      <w:proofErr w:type="spellEnd"/>
     </w:p>
     <w:p>
       <w:pPr>
@@ -819,17 +1868,28 @@
           <w:szCs w:val="24"/>
           <w:lang w:val="en-US"/>
         </w:rPr>
-        <w:t>theresholds</w:t>
-      </w:r>
-      <w:r>
-        <w:rPr>
-          <w:rFonts w:ascii="Times New Roman" w:hAnsi="Times New Roman" w:cs="Times New Roman"/>
-          <w:sz w:val="24"/>
-          <w:szCs w:val="24"/>
-          <w:lang w:val="en-US"/>
-        </w:rPr>
-        <w:t xml:space="preserve"> </w:t>
-      </w:r>
+        <w:t xml:space="preserve">ancestor </w:t>
+      </w:r>
+      <w:r>
+        <w:rPr>
+          <w:rFonts w:ascii="Times New Roman" w:hAnsi="Times New Roman" w:cs="Times New Roman"/>
+          <w:sz w:val="24"/>
+          <w:szCs w:val="24"/>
+          <w:lang w:val="en-US"/>
+        </w:rPr>
+        <w:t xml:space="preserve">- </w:t>
+      </w:r>
+      <w:proofErr w:type="spellStart"/>
+      <w:r>
+        <w:rPr>
+          <w:rFonts w:ascii="Times New Roman" w:hAnsi="Times New Roman" w:cs="Times New Roman"/>
+          <w:sz w:val="24"/>
+          <w:szCs w:val="24"/>
+          <w:lang w:val="en-US"/>
+        </w:rPr>
+        <w:t>предок</w:t>
+      </w:r>
+      <w:proofErr w:type="spellEnd"/>
     </w:p>
     <w:p>
       <w:pPr>
@@ -840,7 +1900,7 @@
           <w:rFonts w:ascii="Times New Roman" w:hAnsi="Times New Roman" w:cs="Times New Roman"/>
           <w:sz w:val="24"/>
           <w:szCs w:val="24"/>
-          <w:lang w:val="en-US"/>
+          <w:lang w:val="uk-UA"/>
         </w:rPr>
       </w:pPr>
       <w:r>
@@ -850,14 +1910,14 @@
           <w:szCs w:val="24"/>
           <w:lang w:val="en-US"/>
         </w:rPr>
-        <w:t>directly</w:t>
-      </w:r>
-      <w:r>
-        <w:rPr>
-          <w:rFonts w:ascii="Times New Roman" w:hAnsi="Times New Roman" w:cs="Times New Roman"/>
-          <w:sz w:val="24"/>
-          <w:szCs w:val="24"/>
-          <w:lang w:val="en-US"/>
+        <w:t xml:space="preserve">11.01.2018. </w:t>
+      </w:r>
+      <w:r>
+        <w:rPr>
+          <w:rFonts w:ascii="Times New Roman" w:hAnsi="Times New Roman" w:cs="Times New Roman"/>
+          <w:sz w:val="24"/>
+          <w:szCs w:val="24"/>
+          <w:lang w:val="uk-UA"/>
         </w:rPr>
         <w:t xml:space="preserve"> </w:t>
       </w:r>
@@ -874,14 +1934,372 @@
           <w:lang w:val="en-US"/>
         </w:rPr>
       </w:pPr>
-      <w:r>
-        <w:rPr>
-          <w:rFonts w:ascii="Times New Roman" w:hAnsi="Times New Roman" w:cs="Times New Roman"/>
-          <w:sz w:val="24"/>
-          <w:szCs w:val="24"/>
-          <w:lang w:val="en-US"/>
-        </w:rPr>
-        <w:t xml:space="preserve">ancestor </w:t>
+      <w:proofErr w:type="spellStart"/>
+      <w:r>
+        <w:rPr>
+          <w:rFonts w:ascii="Times New Roman" w:hAnsi="Times New Roman" w:cs="Times New Roman"/>
+          <w:sz w:val="24"/>
+          <w:szCs w:val="24"/>
+          <w:lang w:val="uk-UA"/>
+        </w:rPr>
+        <w:t>Today</w:t>
+      </w:r>
+      <w:proofErr w:type="spellEnd"/>
+      <w:r>
+        <w:rPr>
+          <w:rFonts w:ascii="Times New Roman" w:hAnsi="Times New Roman" w:cs="Times New Roman"/>
+          <w:sz w:val="24"/>
+          <w:szCs w:val="24"/>
+          <w:lang w:val="uk-UA"/>
+        </w:rPr>
+        <w:t xml:space="preserve"> i </w:t>
+      </w:r>
+      <w:proofErr w:type="spellStart"/>
+      <w:r>
+        <w:rPr>
+          <w:rFonts w:ascii="Times New Roman" w:hAnsi="Times New Roman" w:cs="Times New Roman"/>
+          <w:sz w:val="24"/>
+          <w:szCs w:val="24"/>
+          <w:lang w:val="uk-UA"/>
+        </w:rPr>
+        <w:t>plan</w:t>
+      </w:r>
+      <w:proofErr w:type="spellEnd"/>
+      <w:r>
+        <w:rPr>
+          <w:rFonts w:ascii="Times New Roman" w:hAnsi="Times New Roman" w:cs="Times New Roman"/>
+          <w:sz w:val="24"/>
+          <w:szCs w:val="24"/>
+          <w:lang w:val="uk-UA"/>
+        </w:rPr>
+        <w:t xml:space="preserve"> </w:t>
+      </w:r>
+      <w:proofErr w:type="spellStart"/>
+      <w:r>
+        <w:rPr>
+          <w:rFonts w:ascii="Times New Roman" w:hAnsi="Times New Roman" w:cs="Times New Roman"/>
+          <w:sz w:val="24"/>
+          <w:szCs w:val="24"/>
+          <w:lang w:val="uk-UA"/>
+        </w:rPr>
+        <w:t>study</w:t>
+      </w:r>
+      <w:proofErr w:type="spellEnd"/>
+      <w:r>
+        <w:rPr>
+          <w:rFonts w:ascii="Times New Roman" w:hAnsi="Times New Roman" w:cs="Times New Roman"/>
+          <w:sz w:val="24"/>
+          <w:szCs w:val="24"/>
+          <w:lang w:val="uk-UA"/>
+        </w:rPr>
+        <w:t xml:space="preserve"> </w:t>
+      </w:r>
+      <w:proofErr w:type="spellStart"/>
+      <w:r>
+        <w:rPr>
+          <w:rFonts w:ascii="Times New Roman" w:hAnsi="Times New Roman" w:cs="Times New Roman"/>
+          <w:sz w:val="24"/>
+          <w:szCs w:val="24"/>
+          <w:lang w:val="uk-UA"/>
+        </w:rPr>
+        <w:t>technologies</w:t>
+      </w:r>
+      <w:proofErr w:type="spellEnd"/>
+      <w:r>
+        <w:rPr>
+          <w:rFonts w:ascii="Times New Roman" w:hAnsi="Times New Roman" w:cs="Times New Roman"/>
+          <w:sz w:val="24"/>
+          <w:szCs w:val="24"/>
+          <w:lang w:val="uk-UA"/>
+        </w:rPr>
+        <w:t xml:space="preserve"> </w:t>
+      </w:r>
+      <w:proofErr w:type="spellStart"/>
+      <w:r>
+        <w:rPr>
+          <w:rFonts w:ascii="Times New Roman" w:hAnsi="Times New Roman" w:cs="Times New Roman"/>
+          <w:sz w:val="24"/>
+          <w:szCs w:val="24"/>
+          <w:lang w:val="uk-UA"/>
+        </w:rPr>
+        <w:t>that</w:t>
+      </w:r>
+      <w:proofErr w:type="spellEnd"/>
+      <w:r>
+        <w:rPr>
+          <w:rFonts w:ascii="Times New Roman" w:hAnsi="Times New Roman" w:cs="Times New Roman"/>
+          <w:sz w:val="24"/>
+          <w:szCs w:val="24"/>
+          <w:lang w:val="uk-UA"/>
+        </w:rPr>
+        <w:t xml:space="preserve"> </w:t>
+      </w:r>
+      <w:proofErr w:type="spellStart"/>
+      <w:r>
+        <w:rPr>
+          <w:rFonts w:ascii="Times New Roman" w:hAnsi="Times New Roman" w:cs="Times New Roman"/>
+          <w:sz w:val="24"/>
+          <w:szCs w:val="24"/>
+          <w:lang w:val="uk-UA"/>
+        </w:rPr>
+        <w:t>are</w:t>
+      </w:r>
+      <w:proofErr w:type="spellEnd"/>
+      <w:r>
+        <w:rPr>
+          <w:rFonts w:ascii="Times New Roman" w:hAnsi="Times New Roman" w:cs="Times New Roman"/>
+          <w:sz w:val="24"/>
+          <w:szCs w:val="24"/>
+          <w:lang w:val="uk-UA"/>
+        </w:rPr>
+        <w:t xml:space="preserve"> </w:t>
+      </w:r>
+      <w:proofErr w:type="spellStart"/>
+      <w:r>
+        <w:rPr>
+          <w:rFonts w:ascii="Times New Roman" w:hAnsi="Times New Roman" w:cs="Times New Roman"/>
+          <w:sz w:val="24"/>
+          <w:szCs w:val="24"/>
+          <w:lang w:val="uk-UA"/>
+        </w:rPr>
+        <w:t>used</w:t>
+      </w:r>
+      <w:proofErr w:type="spellEnd"/>
+      <w:r>
+        <w:rPr>
+          <w:rFonts w:ascii="Times New Roman" w:hAnsi="Times New Roman" w:cs="Times New Roman"/>
+          <w:sz w:val="24"/>
+          <w:szCs w:val="24"/>
+          <w:lang w:val="uk-UA"/>
+        </w:rPr>
+        <w:t xml:space="preserve"> </w:t>
+      </w:r>
+      <w:proofErr w:type="spellStart"/>
+      <w:r>
+        <w:rPr>
+          <w:rFonts w:ascii="Times New Roman" w:hAnsi="Times New Roman" w:cs="Times New Roman"/>
+          <w:sz w:val="24"/>
+          <w:szCs w:val="24"/>
+          <w:lang w:val="uk-UA"/>
+        </w:rPr>
+        <w:t>on</w:t>
+      </w:r>
+      <w:proofErr w:type="spellEnd"/>
+      <w:r>
+        <w:rPr>
+          <w:rFonts w:ascii="Times New Roman" w:hAnsi="Times New Roman" w:cs="Times New Roman"/>
+          <w:sz w:val="24"/>
+          <w:szCs w:val="24"/>
+          <w:lang w:val="uk-UA"/>
+        </w:rPr>
+        <w:t xml:space="preserve"> </w:t>
+      </w:r>
+      <w:proofErr w:type="spellStart"/>
+      <w:r>
+        <w:rPr>
+          <w:rFonts w:ascii="Times New Roman" w:hAnsi="Times New Roman" w:cs="Times New Roman"/>
+          <w:sz w:val="24"/>
+          <w:szCs w:val="24"/>
+          <w:lang w:val="uk-UA"/>
+        </w:rPr>
+        <w:t>the</w:t>
+      </w:r>
+      <w:proofErr w:type="spellEnd"/>
+      <w:r>
+        <w:rPr>
+          <w:rFonts w:ascii="Times New Roman" w:hAnsi="Times New Roman" w:cs="Times New Roman"/>
+          <w:sz w:val="24"/>
+          <w:szCs w:val="24"/>
+          <w:lang w:val="uk-UA"/>
+        </w:rPr>
+        <w:t xml:space="preserve"> </w:t>
+      </w:r>
+      <w:proofErr w:type="spellStart"/>
+      <w:r>
+        <w:rPr>
+          <w:rFonts w:ascii="Times New Roman" w:hAnsi="Times New Roman" w:cs="Times New Roman"/>
+          <w:sz w:val="24"/>
+          <w:szCs w:val="24"/>
+          <w:lang w:val="uk-UA"/>
+        </w:rPr>
+        <w:t>project</w:t>
+      </w:r>
+      <w:proofErr w:type="spellEnd"/>
+      <w:r>
+        <w:rPr>
+          <w:rFonts w:ascii="Times New Roman" w:hAnsi="Times New Roman" w:cs="Times New Roman"/>
+          <w:sz w:val="24"/>
+          <w:szCs w:val="24"/>
+          <w:lang w:val="uk-UA"/>
+        </w:rPr>
+        <w:t xml:space="preserve"> </w:t>
+      </w:r>
+      <w:proofErr w:type="spellStart"/>
+      <w:r>
+        <w:rPr>
+          <w:rFonts w:ascii="Times New Roman" w:hAnsi="Times New Roman" w:cs="Times New Roman"/>
+          <w:sz w:val="24"/>
+          <w:szCs w:val="24"/>
+          <w:lang w:val="uk-UA"/>
+        </w:rPr>
+        <w:t>and</w:t>
+      </w:r>
+      <w:proofErr w:type="spellEnd"/>
+      <w:r>
+        <w:rPr>
+          <w:rFonts w:ascii="Times New Roman" w:hAnsi="Times New Roman" w:cs="Times New Roman"/>
+          <w:sz w:val="24"/>
+          <w:szCs w:val="24"/>
+          <w:lang w:val="uk-UA"/>
+        </w:rPr>
+        <w:t xml:space="preserve"> </w:t>
+      </w:r>
+      <w:proofErr w:type="spellStart"/>
+      <w:r>
+        <w:rPr>
+          <w:rFonts w:ascii="Times New Roman" w:hAnsi="Times New Roman" w:cs="Times New Roman"/>
+          <w:sz w:val="24"/>
+          <w:szCs w:val="24"/>
+          <w:lang w:val="uk-UA"/>
+        </w:rPr>
+        <w:t>tools</w:t>
+      </w:r>
+      <w:proofErr w:type="spellEnd"/>
+      <w:r>
+        <w:rPr>
+          <w:rFonts w:ascii="Times New Roman" w:hAnsi="Times New Roman" w:cs="Times New Roman"/>
+          <w:sz w:val="24"/>
+          <w:szCs w:val="24"/>
+          <w:lang w:val="uk-UA"/>
+        </w:rPr>
+        <w:t xml:space="preserve"> </w:t>
+      </w:r>
+      <w:proofErr w:type="spellStart"/>
+      <w:r>
+        <w:rPr>
+          <w:rFonts w:ascii="Times New Roman" w:hAnsi="Times New Roman" w:cs="Times New Roman"/>
+          <w:sz w:val="24"/>
+          <w:szCs w:val="24"/>
+          <w:lang w:val="uk-UA"/>
+        </w:rPr>
+        <w:t>for</w:t>
+      </w:r>
+      <w:proofErr w:type="spellEnd"/>
+      <w:r>
+        <w:rPr>
+          <w:rFonts w:ascii="Times New Roman" w:hAnsi="Times New Roman" w:cs="Times New Roman"/>
+          <w:sz w:val="24"/>
+          <w:szCs w:val="24"/>
+          <w:lang w:val="uk-UA"/>
+        </w:rPr>
+        <w:t xml:space="preserve"> </w:t>
+      </w:r>
+      <w:proofErr w:type="spellStart"/>
+      <w:r>
+        <w:rPr>
+          <w:rFonts w:ascii="Times New Roman" w:hAnsi="Times New Roman" w:cs="Times New Roman"/>
+          <w:sz w:val="24"/>
+          <w:szCs w:val="24"/>
+          <w:lang w:val="uk-UA"/>
+        </w:rPr>
+        <w:t>Automation</w:t>
+      </w:r>
+      <w:proofErr w:type="spellEnd"/>
+      <w:r>
+        <w:rPr>
+          <w:rFonts w:ascii="Times New Roman" w:hAnsi="Times New Roman" w:cs="Times New Roman"/>
+          <w:sz w:val="24"/>
+          <w:szCs w:val="24"/>
+          <w:lang w:val="uk-UA"/>
+        </w:rPr>
+        <w:t xml:space="preserve"> </w:t>
+      </w:r>
+      <w:proofErr w:type="spellStart"/>
+      <w:r>
+        <w:rPr>
+          <w:rFonts w:ascii="Times New Roman" w:hAnsi="Times New Roman" w:cs="Times New Roman"/>
+          <w:sz w:val="24"/>
+          <w:szCs w:val="24"/>
+          <w:lang w:val="uk-UA"/>
+        </w:rPr>
+        <w:t>Framework</w:t>
+      </w:r>
+      <w:proofErr w:type="spellEnd"/>
+      <w:r>
+        <w:rPr>
+          <w:rFonts w:ascii="Times New Roman" w:hAnsi="Times New Roman" w:cs="Times New Roman"/>
+          <w:sz w:val="24"/>
+          <w:szCs w:val="24"/>
+          <w:lang w:val="uk-UA"/>
+        </w:rPr>
+        <w:t>.</w:t>
+      </w:r>
+      <w:r>
+        <w:rPr>
+          <w:rFonts w:ascii="Times New Roman" w:hAnsi="Times New Roman" w:cs="Times New Roman"/>
+          <w:sz w:val="24"/>
+          <w:szCs w:val="24"/>
+          <w:lang w:val="en-US"/>
+        </w:rPr>
+        <w:t xml:space="preserve"> </w:t>
+      </w:r>
+      <w:r>
+        <w:rPr>
+          <w:rFonts w:ascii="Times New Roman" w:hAnsi="Times New Roman" w:cs="Times New Roman"/>
+          <w:sz w:val="24"/>
+          <w:szCs w:val="24"/>
+          <w:lang w:val="en-US"/>
+        </w:rPr>
+        <w:t xml:space="preserve">When </w:t>
+      </w:r>
+      <w:proofErr w:type="spellStart"/>
+      <w:r>
+        <w:rPr>
+          <w:rFonts w:ascii="Times New Roman" w:hAnsi="Times New Roman" w:cs="Times New Roman"/>
+          <w:sz w:val="24"/>
+          <w:szCs w:val="24"/>
+          <w:lang w:val="en-US"/>
+        </w:rPr>
+        <w:t>i</w:t>
+      </w:r>
+      <w:proofErr w:type="spellEnd"/>
+      <w:r>
+        <w:rPr>
+          <w:rFonts w:ascii="Times New Roman" w:hAnsi="Times New Roman" w:cs="Times New Roman"/>
+          <w:sz w:val="24"/>
+          <w:szCs w:val="24"/>
+          <w:lang w:val="en-US"/>
+        </w:rPr>
+        <w:t xml:space="preserve"> will have project credentials </w:t>
+      </w:r>
+      <w:proofErr w:type="spellStart"/>
+      <w:r>
+        <w:rPr>
+          <w:rFonts w:ascii="Times New Roman" w:hAnsi="Times New Roman" w:cs="Times New Roman"/>
+          <w:sz w:val="24"/>
+          <w:szCs w:val="24"/>
+          <w:lang w:val="en-US"/>
+        </w:rPr>
+        <w:t>i'll</w:t>
+      </w:r>
+      <w:proofErr w:type="spellEnd"/>
+      <w:r>
+        <w:rPr>
+          <w:rFonts w:ascii="Times New Roman" w:hAnsi="Times New Roman" w:cs="Times New Roman"/>
+          <w:sz w:val="24"/>
+          <w:szCs w:val="24"/>
+          <w:lang w:val="en-US"/>
+        </w:rPr>
+        <w:t xml:space="preserve"> start run some test cases manually and write automation scripts</w:t>
+      </w:r>
+      <w:r>
+        <w:rPr>
+          <w:rFonts w:ascii="Times New Roman" w:hAnsi="Times New Roman" w:cs="Times New Roman"/>
+          <w:sz w:val="24"/>
+          <w:szCs w:val="24"/>
+          <w:lang w:val="en-US"/>
+        </w:rPr>
+        <w:t>.</w:t>
       </w:r>
     </w:p>
     <w:p>
@@ -896,8 +2314,35 @@
           <w:lang w:val="en-US"/>
         </w:rPr>
       </w:pPr>
-      <w:bookmarkStart w:id="0" w:name="_GoBack"/>
-      <w:bookmarkEnd w:id="0"/>
+      <w:r>
+        <w:rPr>
+          <w:rFonts w:ascii="Times New Roman" w:hAnsi="Times New Roman" w:cs="Times New Roman"/>
+          <w:sz w:val="24"/>
+          <w:szCs w:val="24"/>
+          <w:lang w:val="en-US"/>
+        </w:rPr>
+        <w:t xml:space="preserve">Investigate </w:t>
+      </w:r>
+      <w:r>
+        <w:rPr>
+          <w:rFonts w:ascii="Times New Roman" w:hAnsi="Times New Roman" w:cs="Times New Roman"/>
+          <w:sz w:val="24"/>
+          <w:szCs w:val="24"/>
+          <w:lang w:val="en-US"/>
+        </w:rPr>
+        <w:t xml:space="preserve">- </w:t>
+      </w:r>
+      <w:proofErr w:type="spellStart"/>
+      <w:r>
+        <w:rPr>
+          <w:rFonts w:ascii="Times New Roman" w:hAnsi="Times New Roman" w:cs="Times New Roman"/>
+          <w:sz w:val="24"/>
+          <w:szCs w:val="24"/>
+          <w:lang w:val="en-US"/>
+        </w:rPr>
+        <w:t>Розслідувати</w:t>
+      </w:r>
+      <w:proofErr w:type="spellEnd"/>
     </w:p>
     <w:p>
       <w:pPr>
@@ -911,20 +2356,48 @@
           <w:lang w:val="en-US"/>
         </w:rPr>
       </w:pPr>
+      <w:r>
+        <w:rPr>
+          <w:rFonts w:ascii="Times New Roman" w:hAnsi="Times New Roman" w:cs="Times New Roman"/>
+          <w:sz w:val="24"/>
+          <w:szCs w:val="24"/>
+          <w:lang w:val="en-US"/>
+        </w:rPr>
+        <w:t>P</w:t>
+      </w:r>
+      <w:r>
+        <w:rPr>
+          <w:rFonts w:ascii="Times New Roman" w:hAnsi="Times New Roman" w:cs="Times New Roman"/>
+          <w:sz w:val="24"/>
+          <w:szCs w:val="24"/>
+          <w:lang w:val="en-US"/>
+        </w:rPr>
+        <w:t>rospects</w:t>
+      </w:r>
+      <w:r>
+        <w:rPr>
+          <w:rFonts w:ascii="Times New Roman" w:hAnsi="Times New Roman" w:cs="Times New Roman"/>
+          <w:sz w:val="24"/>
+          <w:szCs w:val="24"/>
+          <w:lang w:val="en-US"/>
+        </w:rPr>
+        <w:t xml:space="preserve"> - </w:t>
+      </w:r>
+      <w:proofErr w:type="spellStart"/>
+      <w:r>
+        <w:rPr>
+          <w:rFonts w:ascii="Times New Roman" w:hAnsi="Times New Roman" w:cs="Times New Roman"/>
+          <w:sz w:val="24"/>
+          <w:szCs w:val="24"/>
+          <w:lang w:val="en-US"/>
+        </w:rPr>
+        <w:t>перспективи</w:t>
+      </w:r>
+      <w:bookmarkStart w:id="0" w:name="_GoBack"/>
+      <w:bookmarkEnd w:id="0"/>
+      <w:proofErr w:type="spellEnd"/>
     </w:p>
-    <w:p>
-      <w:pPr>
-        <w:spacing w:line="360" w:lineRule="auto"/>
-        <w:ind w:firstLine="708"/>
-        <w:jc w:val="both"/>
-        <w:rPr>
-          <w:rFonts w:ascii="Times New Roman" w:hAnsi="Times New Roman" w:cs="Times New Roman"/>
-          <w:sz w:val="24"/>
-          <w:szCs w:val="24"/>
-          <w:lang w:val="en-US"/>
-        </w:rPr>
-      </w:pPr>
-    </w:p>
+    <w:p/>
     <w:sectPr>
       <w:pgSz w:w="11906" w:h="16838"/>
       <w:pgMar w:top="850" w:right="850" w:bottom="850" w:left="1417" w:header="720" w:footer="720" w:gutter="0"/>
@@ -1356,6 +2829,11 @@
     <w:semiHidden/>
     <w:unhideWhenUsed/>
   </w:style>
+  <w:style w:type="character" w:customStyle="1" w:styleId="gt-baf-back">
+    <w:name w:val="gt-baf-back"/>
+    <w:basedOn w:val="DefaultParagraphFont"/>
+    <w:rsid w:val="00C07916"/>
+  </w:style>
 </w:styles>
 </file>
 

</xml_diff>